<commit_message>
Se cambio la clase Util para compara si los datos del usuario son números y se cambio los simbolos para representar el agua y barco en la clase Diccionario. Agredo códig html para evitar mensajes de precaución en la consola
</commit_message>
<xml_diff>
--- a/Documentación/PROGRAMACIÓN VISUAL.docx
+++ b/Documentación/PROGRAMACIÓN VISUAL.docx
@@ -1521,6 +1521,7 @@
                 <w:lang w:val="es-ES"/>
               </w:rPr>
             </w:pPr>
+            <w:proofErr w:type="gramStart"/>
             <w:r>
               <w:rPr>
                 <w:rFonts w:ascii="Arial" w:hAnsi="Arial" w:cs="Arial"/>
@@ -1537,7 +1538,17 @@
                 <w:szCs w:val="24"/>
                 <w:lang w:val="es-ES"/>
               </w:rPr>
-              <w:t xml:space="preserve">ound: Sirve para redondear un número </w:t>
+              <w:t>ound</w:t>
+            </w:r>
+            <w:proofErr w:type="gramEnd"/>
+            <w:r>
+              <w:rPr>
+                <w:rFonts w:ascii="Arial" w:hAnsi="Arial" w:cs="Arial"/>
+                <w:sz w:val="24"/>
+                <w:szCs w:val="24"/>
+                <w:lang w:val="es-ES"/>
+              </w:rPr>
+              <w:t xml:space="preserve">: Sirve para redondear un número </w:t>
             </w:r>
           </w:p>
         </w:tc>

</xml_diff>